<commit_message>
added logger for time logging added bash tester for stress testing
</commit_message>
<xml_diff>
--- a/ComFaaS_4.docx
+++ b/ComFaaS_4.docx
@@ -157,15 +157,7 @@
             <w:sz w:val="18"/>
             <w:szCs w:val="18"/>
           </w:rPr>
-          <w:t>laween.al-sulaivany</w:t>
-        </w:r>
-        <w:r>
-          <w:rPr>
-            <w:rStyle w:val="Hyperlink"/>
-            <w:sz w:val="18"/>
-            <w:szCs w:val="18"/>
-          </w:rPr>
-          <w:t>@go.mnstate.edu</w:t>
+          <w:t>laween.al-sulaivany@go.mnstate.edu</w:t>
         </w:r>
       </w:hyperlink>
     </w:p>
@@ -666,7 +658,31 @@
         <w:t>Abstract</w:t>
       </w:r>
       <w:r>
-        <w:t xml:space="preserve">—Function-as-a-Service (FaaS) continues to revolutionize cloud and edge computing by providing a scalable, event-driven execution model that abstracts hardware and infrastructure complexities. While cloud-based FaaS platforms offer flexibility and powerful computational resources, they introduce latency and bandwidth constraints, particularly for real-time and resource-sensitive applications. To address these limitations, the latest iteration of ComFaaS </w:t>
+        <w:t>—Function-as-a-Service (</w:t>
+      </w:r>
+      <w:proofErr w:type="spellStart"/>
+      <w:r>
+        <w:t>FaaS</w:t>
+      </w:r>
+      <w:proofErr w:type="spellEnd"/>
+      <w:r>
+        <w:t xml:space="preserve">) continues to revolutionize cloud and edge computing by providing a scalable, event-driven execution model that abstracts hardware and infrastructure complexities. While cloud-based </w:t>
+      </w:r>
+      <w:proofErr w:type="spellStart"/>
+      <w:r>
+        <w:t>FaaS</w:t>
+      </w:r>
+      <w:proofErr w:type="spellEnd"/>
+      <w:r>
+        <w:t xml:space="preserve"> platforms offer flexibility and powerful computational resources, they introduce latency and bandwidth constraints, particularly for real-time and resource-sensitive applications. To address these limitations, the latest iteration of </w:t>
+      </w:r>
+      <w:proofErr w:type="spellStart"/>
+      <w:r>
+        <w:t>ComFaaS</w:t>
+      </w:r>
+      <w:proofErr w:type="spellEnd"/>
+      <w:r>
+        <w:t xml:space="preserve"> </w:t>
       </w:r>
       <w:r>
         <w:t xml:space="preserve">integrates an </w:t>
@@ -686,8 +702,21 @@
       <w:r>
         <w:t xml:space="preserve">Additionally, </w:t>
       </w:r>
-      <w:r>
-        <w:t>ComFaaS also streamlines system setup, improves logging, supports multi-threading, and includes a web-based graphical interface. The AI API analyzes tasks, automatically estimates priority weights, and collaborates with ComFaaS to decide where each function will run. Benchmark evaluations demonstrate notable improvements in execution speed, automated workload distribution, and overall scalability. These advancements pave the way for future machine learning–driven optimizations tailored to dynamic edge-cloud scenarios.</w:t>
+      <w:proofErr w:type="spellStart"/>
+      <w:r>
+        <w:t>ComFaaS</w:t>
+      </w:r>
+      <w:proofErr w:type="spellEnd"/>
+      <w:r>
+        <w:t xml:space="preserve"> also streamlines system setup, improves logging, supports multi-threading, and includes a web-based graphical interface. The AI API analyzes tasks, automatically estimates priority weights, and collaborates with </w:t>
+      </w:r>
+      <w:proofErr w:type="spellStart"/>
+      <w:r>
+        <w:t>ComFaaS</w:t>
+      </w:r>
+      <w:proofErr w:type="spellEnd"/>
+      <w:r>
+        <w:t xml:space="preserve"> to decide where each function will run. Benchmark evaluations demonstrate notable improvements in execution speed, automated workload distribution, and overall scalability. These advancements pave the way for future machine learning–driven optimizations tailored to dynamic edge-cloud scenarios.</w:t>
       </w:r>
     </w:p>
     <w:p>
@@ -695,7 +724,15 @@
         <w:pStyle w:val="Keywords"/>
       </w:pPr>
       <w:r>
-        <w:t>Keywords—FaaS, Function-as-a-Service, Edge Computing, Cloud Computing, Resource Allocation, Machine Learning, Serverless Computing.</w:t>
+        <w:t>Keywords—</w:t>
+      </w:r>
+      <w:proofErr w:type="spellStart"/>
+      <w:r>
+        <w:t>FaaS</w:t>
+      </w:r>
+      <w:proofErr w:type="spellEnd"/>
+      <w:r>
+        <w:t>, Function-as-a-Service, Edge Computing, Cloud Computing, Resource Allocation, Machine Learning, Serverless Computing.</w:t>
       </w:r>
     </w:p>
     <w:p>
@@ -711,7 +748,23 @@
         <w:pStyle w:val="BodyText"/>
       </w:pPr>
       <w:r>
-        <w:t>The rise of cloud and edge computing has transformed how modern applications process and execute computational workloads. Function-as-a-Service (FaaS) has emerged as a key player in this evolution, providing an event-driven execution model that abstracts infrastructure complexities, enabling developers to focus on application logic. Cloud computing has traditionally been the dominant platform for FaaS, offering scalability and centralized resource management through platforms like AWS Lambda and Google Cloud Functions. However, this centralization introduces challenges, particularly in latency-sensitive applications where real-time responses are critical.</w:t>
+        <w:t>The rise of cloud and edge computing has transformed how modern applications process and execute computational workloads. Function-as-a-Service (</w:t>
+      </w:r>
+      <w:proofErr w:type="spellStart"/>
+      <w:r>
+        <w:t>FaaS</w:t>
+      </w:r>
+      <w:proofErr w:type="spellEnd"/>
+      <w:r>
+        <w:t xml:space="preserve">) has emerged as a key player in this evolution, providing an event-driven execution model that abstracts infrastructure complexities, enabling developers to focus on application logic. Cloud computing has traditionally been the dominant platform for </w:t>
+      </w:r>
+      <w:proofErr w:type="spellStart"/>
+      <w:r>
+        <w:t>FaaS</w:t>
+      </w:r>
+      <w:proofErr w:type="spellEnd"/>
+      <w:r>
+        <w:t>, offering scalability and centralized resource management through platforms like AWS Lambda and Google Cloud Functions. However, this centralization introduces challenges, particularly in latency-sensitive applications where real-time responses are critical.</w:t>
       </w:r>
     </w:p>
     <w:p>
@@ -724,7 +777,23 @@
         <w:pStyle w:val="BodyText"/>
       </w:pPr>
       <w:r>
-        <w:t>Edge computing addresses these limitations by decentralizing computation, bringing processing power closer to data sources. This paradigm shift significantly reduces latency, minimizes bandwidth consumption, and enables real-time decision-making, making it highly suitable for applications in IoT, autonomous systems, and high-frequency data processing environments. While edge computing enhances responsiveness, balancing workload distribution between edge devices and cloud resources remains an ongoing challenge. ComFaaS was initially introduced as a framework to evaluate and compare the effectiveness of FaaS implementations across cloud and edge environments.</w:t>
+        <w:t xml:space="preserve">Edge computing addresses these limitations by decentralizing computation, bringing processing power closer to data sources. This paradigm shift significantly reduces latency, minimizes bandwidth consumption, and enables real-time decision-making, making it highly suitable for applications in IoT, autonomous systems, and high-frequency data processing environments. While edge computing enhances responsiveness, balancing workload distribution between edge devices and cloud resources remains an ongoing challenge. </w:t>
+      </w:r>
+      <w:proofErr w:type="spellStart"/>
+      <w:r>
+        <w:t>ComFaaS</w:t>
+      </w:r>
+      <w:proofErr w:type="spellEnd"/>
+      <w:r>
+        <w:t xml:space="preserve"> was initially introduced as a framework to evaluate and compare the effectiveness of </w:t>
+      </w:r>
+      <w:proofErr w:type="spellStart"/>
+      <w:r>
+        <w:t>FaaS</w:t>
+      </w:r>
+      <w:proofErr w:type="spellEnd"/>
+      <w:r>
+        <w:t xml:space="preserve"> implementations across cloud and edge environments.</w:t>
       </w:r>
     </w:p>
     <w:p>
@@ -744,7 +813,15 @@
         <w:pStyle w:val="BodyText"/>
       </w:pPr>
       <w:r>
-        <w:t>Previous iterations of ComFaaS relied on manual selection of execution environments, requiring users to specify whether a task should run on an edge device or a cloud server. This approach, while effective, lacked dynamic adaptability and resulted in inefficient resource utilization. Additionally, the absence of structured logging and automated scheduling hindered system scalability and performance monitoring. As applications grow increasingly complex, the need for an intelligent, automated resource allocation mechanism becomes evident.</w:t>
+        <w:t xml:space="preserve">Previous iterations of </w:t>
+      </w:r>
+      <w:proofErr w:type="spellStart"/>
+      <w:r>
+        <w:t>ComFaaS</w:t>
+      </w:r>
+      <w:proofErr w:type="spellEnd"/>
+      <w:r>
+        <w:t xml:space="preserve"> relied on manual selection of execution environments, requiring users to specify whether a task should run on an edge device or a cloud server. This approach, while effective, lacked dynamic adaptability and resulted in inefficient resource utilization. Additionally, the absence of structured logging and automated scheduling hindered system scalability and performance monitoring. As applications grow increasingly complex, the need for an intelligent, automated resource allocation mechanism becomes evident.</w:t>
       </w:r>
     </w:p>
     <w:p>
@@ -764,21 +841,31 @@
         <w:pStyle w:val="BodyText"/>
       </w:pPr>
       <w:r>
-        <w:t>To address these challenges, we introduce significant enhancements to ComFaaS, expanding its functionality and improving overall system efficiency. The key contributions of this work include:</w:t>
+        <w:t xml:space="preserve">To address these challenges, we introduce significant enhancements to </w:t>
+      </w:r>
+      <w:proofErr w:type="spellStart"/>
+      <w:r>
+        <w:t>ComFaaS</w:t>
+      </w:r>
+      <w:proofErr w:type="spellEnd"/>
+      <w:r>
+        <w:t>, expanding its functionality and improving overall system efficiency. The key contributions of this work include:</w:t>
       </w:r>
     </w:p>
     <w:p>
       <w:pPr>
         <w:pStyle w:val="bulletlist"/>
-        <w:rPr>
-          <w:color w:val="C00000"/>
-        </w:rPr>
-      </w:pPr>
-      <w:r>
-        <w:rPr>
-          <w:color w:val="C00000"/>
-        </w:rPr>
-        <w:t>AI-Driven Resource Allocation: A novel mechanism couples a decision-making API with ComFaaS’s core scheduler. The AI API inspects each incoming task, infers relevant priority weights (latency, CPU, memory), and collaborates with an internal algorithm that finalizes where to run the task.</w:t>
+      </w:pPr>
+      <w:r>
+        <w:t xml:space="preserve">AI-Driven Resource Allocation: A novel mechanism couples a decision-making API with </w:t>
+      </w:r>
+      <w:proofErr w:type="spellStart"/>
+      <w:r>
+        <w:t>ComFaaS’s</w:t>
+      </w:r>
+      <w:proofErr w:type="spellEnd"/>
+      <w:r>
+        <w:t xml:space="preserve"> core scheduler. The AI API inspects each incoming task, infers relevant priority weights (latency, CPU, memory), and collaborates with an internal algorithm that finalizes where to run the task.</w:t>
       </w:r>
     </w:p>
     <w:p>
@@ -790,11 +877,8 @@
         <w:ind w:left="576" w:hanging="288"/>
       </w:pPr>
       <w:r>
-        <w:t xml:space="preserve">Enhanced System Setup and Execution – A streamlined directory structure and unified setup scripts for both </w:t>
-      </w:r>
-      <w:r>
         <w:lastRenderedPageBreak/>
-        <w:t>Windows and Linux environments, ensuring ease of deployment and execution.</w:t>
+        <w:t>Enhanced System Setup and Execution – A streamlined directory structure and unified setup scripts for both Windows and Linux environments, ensuring ease of deployment and execution.</w:t>
       </w:r>
     </w:p>
     <w:p>
@@ -827,13 +911,7 @@
         <w:t xml:space="preserve"> </w:t>
       </w:r>
       <w:r>
-        <w:t xml:space="preserve">Introduction of </w:t>
-      </w:r>
-      <w:r>
-        <w:t>six</w:t>
-      </w:r>
-      <w:r>
-        <w:t xml:space="preserve"> additional edge servers to evaluate scalability and performance across a distributed network.</w:t>
+        <w:t>Introduction of six additional edge servers to evaluate scalability and performance across a distributed network.</w:t>
       </w:r>
     </w:p>
     <w:p>
@@ -842,51 +920,24 @@
         <w:tabs>
           <w:tab w:val="clear" w:pos="648"/>
         </w:tabs>
-        <w:rPr>
-          <w:color w:val="C00000"/>
-        </w:rPr>
-      </w:pPr>
-      <w:r>
-        <w:rPr>
-          <w:color w:val="C00000"/>
-        </w:rPr>
+      </w:pPr>
+      <w:r>
         <w:t xml:space="preserve">Multi-Threading: </w:t>
       </w:r>
       <w:r>
-        <w:rPr>
-          <w:color w:val="C00000"/>
-        </w:rPr>
         <w:t>Added s</w:t>
       </w:r>
       <w:r>
-        <w:rPr>
-          <w:color w:val="C00000"/>
-        </w:rPr>
         <w:t>u</w:t>
       </w:r>
       <w:r>
-        <w:rPr>
-          <w:color w:val="C00000"/>
-        </w:rPr>
         <w:t>p</w:t>
       </w:r>
       <w:r>
-        <w:rPr>
-          <w:color w:val="C00000"/>
-        </w:rPr>
         <w:t xml:space="preserve">port for multi-threading execution </w:t>
       </w:r>
       <w:r>
-        <w:rPr>
-          <w:color w:val="C00000"/>
-        </w:rPr>
-        <w:t xml:space="preserve">which </w:t>
-      </w:r>
-      <w:r>
-        <w:rPr>
-          <w:color w:val="C00000"/>
-        </w:rPr>
-        <w:t>allows us to simulate a larger range of real-world concurrency scenarios.</w:t>
+        <w:t>which allows us to simulate a larger range of real-world concurrency scenarios.</w:t>
       </w:r>
     </w:p>
     <w:p>
@@ -894,7 +945,23 @@
         <w:pStyle w:val="BodyText"/>
       </w:pPr>
       <w:r>
-        <w:t>These advancements mark a significant evolution of ComFaaS, positioning it as a more robust and intelligent FaaS framework capable of adaptive execution across cloud and edge infrastructures.</w:t>
+        <w:t xml:space="preserve">These advancements mark a significant evolution of </w:t>
+      </w:r>
+      <w:proofErr w:type="spellStart"/>
+      <w:r>
+        <w:t>ComFaaS</w:t>
+      </w:r>
+      <w:proofErr w:type="spellEnd"/>
+      <w:r>
+        <w:t xml:space="preserve">, positioning it as a more robust and intelligent </w:t>
+      </w:r>
+      <w:proofErr w:type="spellStart"/>
+      <w:r>
+        <w:t>FaaS</w:t>
+      </w:r>
+      <w:proofErr w:type="spellEnd"/>
+      <w:r>
+        <w:t xml:space="preserve"> framework capable of adaptive execution across cloud and edge infrastructures.</w:t>
       </w:r>
     </w:p>
     <w:p>
@@ -902,7 +969,18 @@
         <w:pStyle w:val="BodyText"/>
       </w:pPr>
       <w:r>
-        <w:t>The remainder of this paper is structured as follows: Section II explores related research and prior work on edge-cloud resource allocation. Section III details the architecture and system enhancements introduced in ComFaaS. Section IV presents experimental benchmarks and performance evaluations. Section V discusses the results and future directions for machine learning integration. Finally, Section VI concludes the paper with key findings and implications for future research.</w:t>
+        <w:t xml:space="preserve">The remainder of this paper is structured as follows: Section II explores related research and prior work on edge-cloud resource allocation. Section III details the architecture and system enhancements introduced in </w:t>
+      </w:r>
+      <w:proofErr w:type="spellStart"/>
+      <w:r>
+        <w:t>ComFaaS</w:t>
+      </w:r>
+      <w:proofErr w:type="spellEnd"/>
+      <w:r>
+        <w:t xml:space="preserve">. Section IV presents experimental benchmarks and performance evaluations. Section V discusses the </w:t>
+      </w:r>
+      <w:r>
+        <w:t>results and future directions for machine learning integration. Finally, Section VI concludes the paper with key findings and implications for future research.</w:t>
       </w:r>
       <w:r>
         <w:t>.</w:t>
@@ -921,7 +999,23 @@
         <w:pStyle w:val="BodyText"/>
       </w:pPr>
       <w:r>
-        <w:t>In this section, we review notable advances in edge-cloud resource allocation, highlight the evolution of ComFaaS through prior publications, and examine the emerging role of machine learning in Function-as-a-Service (FaaS) optimization.</w:t>
+        <w:t xml:space="preserve">In this section, we review notable advances in edge-cloud resource allocation, highlight the evolution of </w:t>
+      </w:r>
+      <w:proofErr w:type="spellStart"/>
+      <w:r>
+        <w:t>ComFaaS</w:t>
+      </w:r>
+      <w:proofErr w:type="spellEnd"/>
+      <w:r>
+        <w:t xml:space="preserve"> through prior publications, and examine the emerging role of machine learning in Function-as-a-Service (</w:t>
+      </w:r>
+      <w:proofErr w:type="spellStart"/>
+      <w:r>
+        <w:t>FaaS</w:t>
+      </w:r>
+      <w:proofErr w:type="spellEnd"/>
+      <w:r>
+        <w:t>) optimization.</w:t>
       </w:r>
     </w:p>
     <w:p>
@@ -936,26 +1030,29 @@
       <w:pPr>
         <w:pStyle w:val="BodyText"/>
       </w:pPr>
-      <w:r>
-        <w:t xml:space="preserve">ComFaaS was originally conceived as a proof-of-concept framework for comparing the performance of FaaS deployments across cloud and edge infrastructures. Early work focused on latency analysis under varying network conditions and benchmarking different workloads (e.g., image processing and floating-point operations) to illustrate the advantages of offloading tasks closer to the data source </w:t>
-      </w:r>
-      <w:r>
-        <w:rPr>
-          <w:color w:val="FF0000"/>
-        </w:rPr>
-        <w:t>[1], [2].</w:t>
-      </w:r>
-      <w:r>
-        <w:t xml:space="preserve"> In subsequent iterations, ComFaaS expanded its scope by introducing parallel workloads (i.e., SPMD and message-passing libraries) to accommodate computationally intensive tasks, thereby deepening the exploration of edge-cloud synergy </w:t>
-      </w:r>
-      <w:r>
-        <w:rPr>
-          <w:color w:val="FF0000"/>
-        </w:rPr>
-        <w:t>[3].</w:t>
-      </w:r>
-      <w:r>
-        <w:t xml:space="preserve"> Despite demonstrating superior performance in latency-sensitive scenarios, earlier releases faced limitations such as:</w:t>
+      <w:proofErr w:type="spellStart"/>
+      <w:r>
+        <w:t>ComFaaS</w:t>
+      </w:r>
+      <w:proofErr w:type="spellEnd"/>
+      <w:r>
+        <w:t xml:space="preserve"> was originally conceived as a proof-of-concept framework for comparing the performance of </w:t>
+      </w:r>
+      <w:proofErr w:type="spellStart"/>
+      <w:r>
+        <w:t>FaaS</w:t>
+      </w:r>
+      <w:proofErr w:type="spellEnd"/>
+      <w:r>
+        <w:t xml:space="preserve"> deployments across cloud and edge infrastructures. Early work focused on latency analysis under varying network conditions and benchmarking different workloads (e.g., image processing and floating-point operations) to illustrate the advantages of offloading tasks closer to the data source [1], [2]. In subsequent iterations, </w:t>
+      </w:r>
+      <w:proofErr w:type="spellStart"/>
+      <w:r>
+        <w:t>ComFaaS</w:t>
+      </w:r>
+      <w:proofErr w:type="spellEnd"/>
+      <w:r>
+        <w:t xml:space="preserve"> expanded its scope by introducing parallel workloads (i.e., SPMD and message-passing libraries) to accommodate computationally intensive tasks, thereby deepening the exploration of edge-cloud synergy [3]. Despite demonstrating superior performance in latency-sensitive scenarios, earlier releases faced limitations such as:</w:t>
       </w:r>
     </w:p>
     <w:p>
@@ -1077,7 +1174,15 @@
         <w:pStyle w:val="BodyText"/>
       </w:pPr>
       <w:r>
-        <w:t>In contrast, the newest version of ComFaaS addresses these gaps by:</w:t>
+        <w:t xml:space="preserve">In contrast, the newest version of </w:t>
+      </w:r>
+      <w:proofErr w:type="spellStart"/>
+      <w:r>
+        <w:t>ComFaaS</w:t>
+      </w:r>
+      <w:proofErr w:type="spellEnd"/>
+      <w:r>
+        <w:t xml:space="preserve"> addresses these gaps by:</w:t>
       </w:r>
     </w:p>
     <w:p>
@@ -1137,32 +1242,56 @@
         <w:pStyle w:val="BodyText"/>
       </w:pPr>
       <w:r>
-        <w:t xml:space="preserve">Contemporary research underscores edge computing as a critical solution for reducing the latency and bandwidth overhead often encountered in centralized cloud models </w:t>
-      </w:r>
-      <w:r>
-        <w:rPr>
-          <w:color w:val="FF0000"/>
-        </w:rPr>
-        <w:t>[4], [5].</w:t>
-      </w:r>
-      <w:r>
-        <w:t xml:space="preserve"> FaaS deployments at the edge can respond more quickly to localized events, making them ideal for time-sensitive applications such as smart cities, healthcare monitoring, and autonomous vehicles. Several studies propose advanced scheduling algorithms tailored for these distributed environments. For example, frameworks like PureFaaS, StateProp, and StateLocal illustrate how a network of edge nodes can communicate and offload tasks without overloading any single device </w:t>
+        <w:t xml:space="preserve">Contemporary research underscores edge computing as a critical solution for reducing the latency and bandwidth overhead often encountered in centralized cloud models [4], [5]. </w:t>
+      </w:r>
+      <w:proofErr w:type="spellStart"/>
+      <w:r>
+        <w:t>FaaS</w:t>
+      </w:r>
+      <w:proofErr w:type="spellEnd"/>
+      <w:r>
+        <w:t xml:space="preserve"> deployments at the edge can respond more quickly to localized events, making them ideal for time-sensitive applications such as smart cities, healthcare monitoring, and autonomous vehicles. Several studies propose advanced scheduling algorithms tailored for these distributed environments. For example, frameworks like </w:t>
+      </w:r>
+      <w:proofErr w:type="spellStart"/>
+      <w:r>
+        <w:t>PureFaaS</w:t>
+      </w:r>
+      <w:proofErr w:type="spellEnd"/>
+      <w:r>
+        <w:t xml:space="preserve">, </w:t>
+      </w:r>
+      <w:proofErr w:type="spellStart"/>
+      <w:r>
+        <w:t>StateProp</w:t>
+      </w:r>
+      <w:proofErr w:type="spellEnd"/>
+      <w:r>
+        <w:t xml:space="preserve">, and </w:t>
+      </w:r>
+      <w:proofErr w:type="spellStart"/>
+      <w:r>
+        <w:t>StateLocal</w:t>
+      </w:r>
+      <w:proofErr w:type="spellEnd"/>
+      <w:r>
+        <w:t xml:space="preserve"> illustrate how a network of edge nodes can communicate and offload tasks without overloading any single device </w:t>
       </w:r>
       <w:r>
         <w:rPr>
           <w:caps/>
-          <w:color w:val="FF0000"/>
         </w:rPr>
         <w:t>[5], [6].</w:t>
       </w:r>
       <w:r>
-        <w:t xml:space="preserve"> At the same time, peer-to-peer FaaS systems (P2PFaaS) have explored decentralized scheduling to mitigate latency by distributing the balancing logic across edge nodes </w:t>
-      </w:r>
-      <w:r>
-        <w:rPr>
-          <w:color w:val="FF0000"/>
-        </w:rPr>
-        <w:t>[7].</w:t>
+        <w:t xml:space="preserve"> At the same time, peer-to-peer </w:t>
+      </w:r>
+      <w:proofErr w:type="spellStart"/>
+      <w:r>
+        <w:t>FaaS</w:t>
+      </w:r>
+      <w:proofErr w:type="spellEnd"/>
+      <w:r>
+        <w:t xml:space="preserve"> systems (P2PFaaS) have explored decentralized scheduling to mitigate latency by distributing the balancing logic across edge nodes [7].</w:t>
       </w:r>
     </w:p>
     <w:p>
@@ -1170,7 +1299,15 @@
         <w:pStyle w:val="BodyText"/>
       </w:pPr>
       <w:r>
-        <w:t>However, these approaches often handle resource management primarily at the edge side, relying on heuristic or static rules that do not fully integrate with cloud-based resources. By contrast, ComFaaS combines edge-level autonomy with cloud-coordinated orchestration. Its new algorithm specifically takes into account real-time factors, such as network round-trip time and server load, enabling dynamic placement decisions that are neither purely edge-driven nor fully cloud-centric.</w:t>
+        <w:t xml:space="preserve">However, these approaches often handle resource management primarily at the edge side, relying on heuristic or static rules that do not fully integrate with cloud-based resources. By contrast, </w:t>
+      </w:r>
+      <w:proofErr w:type="spellStart"/>
+      <w:r>
+        <w:t>ComFaaS</w:t>
+      </w:r>
+      <w:proofErr w:type="spellEnd"/>
+      <w:r>
+        <w:t xml:space="preserve"> combines edge-level autonomy with cloud-coordinated orchestration. Its new algorithm specifically takes into account real-time factors, such as network round-trip time and server load, enabling dynamic placement decisions that are neither purely edge-driven nor fully cloud-centric.</w:t>
       </w:r>
     </w:p>
     <w:p>
@@ -1186,20 +1323,22 @@
         <w:pStyle w:val="BodyText"/>
       </w:pPr>
       <w:r>
-        <w:t xml:space="preserve">While traditional scheduling heuristics (e.g., shortest queue, round-robin) have been employed to route FaaS requests, machine learning (ML) is gaining traction for more adaptive workload allocation </w:t>
-      </w:r>
-      <w:r>
-        <w:rPr>
-          <w:color w:val="FF0000"/>
-        </w:rPr>
-        <w:t>[8]–[10].</w:t>
-      </w:r>
-      <w:r>
-        <w:t xml:space="preserve"> Reinforcement learning algorithms, for instance, dynamically learn from incoming task patterns and network states, incrementally refining how and where tasks are offloaded. Supervised models may also leverage historical data (e.g., CPU usage trends, data transfer </w:t>
+        <w:t xml:space="preserve">While traditional scheduling heuristics (e.g., shortest queue, round-robin) have been employed to route </w:t>
+      </w:r>
+      <w:proofErr w:type="spellStart"/>
+      <w:r>
+        <w:t>FaaS</w:t>
+      </w:r>
+      <w:proofErr w:type="spellEnd"/>
+      <w:r>
+        <w:t xml:space="preserve"> requests, machine learning (ML) is gaining traction for more adaptive workload allocation [8]–[10]. Reinforcement learning algorithms, for instance, dynamically learn from incoming task patterns and network states, incrementally refining </w:t>
+      </w:r>
+      <w:r>
+        <w:t xml:space="preserve">how and where tasks are offloaded. Supervised models may also leverage historical data (e.g., CPU usage trends, data transfer rates) to </w:t>
       </w:r>
       <w:r>
         <w:lastRenderedPageBreak/>
-        <w:t>rates) to predict load spikes and preemptively provision resources, thereby reducing congestion and delays.</w:t>
+        <w:t>predict load spikes and preemptively provision resources, thereby reducing congestion and delays.</w:t>
       </w:r>
     </w:p>
     <w:p>
@@ -1207,13 +1346,26 @@
         <w:pStyle w:val="BodyText"/>
       </w:pPr>
       <w:r>
-        <w:t>Although ComFaaS primarily employs a weighted heuristic algorithm to determine resource allocation, it now integrates an AI-driven API that can further refine placement decisions. This hybrid strategy allows on-the-fly exploration of ML-based optimizations while retaining a robust baseline when ML models are insufficiently trained. The system’s logging mechanism, which stores event-driven metrics in CSV format, lays the groundwork for future ML models to train on extensive, real-world data and potentially replace the heuristic approach if performance gains can be demonstrated.</w:t>
+        <w:t xml:space="preserve">Although </w:t>
+      </w:r>
+      <w:proofErr w:type="spellStart"/>
+      <w:r>
+        <w:t>ComFaaS</w:t>
+      </w:r>
+      <w:proofErr w:type="spellEnd"/>
+      <w:r>
+        <w:t xml:space="preserve"> primarily employs a weighted heuristic algorithm to determine resource allocation, it now integrates an AI-driven API that can further refine placement decisions. This hybrid strategy allows on-the-fly exploration of ML-based optimizations while retaining a robust baseline when ML models are insufficiently trained. The system’s logging mechanism, which stores event-driven metrics in CSV format, lays the groundwork for future ML models to train on extensive, real-world data and potentially replace the heuristic approach if performance gains can be demonstrated.</w:t>
       </w:r>
       <w:r>
         <w:t xml:space="preserve"> </w:t>
       </w:r>
-      <w:r>
-        <w:t>ComFaaS’s new architecture incorporates an AI API that gathers runtime metrics, analyzes each task, and determines suitable resource weights before the final algorithm decides which node (edge or cloud) will host execution.</w:t>
+      <w:proofErr w:type="spellStart"/>
+      <w:r>
+        <w:t>ComFaaS’s</w:t>
+      </w:r>
+      <w:proofErr w:type="spellEnd"/>
+      <w:r>
+        <w:t xml:space="preserve"> new architecture incorporates an AI API that gathers runtime metrics, analyzes each task, and determines suitable resource weights before the final algorithm decides which node (edge or cloud) will host execution.</w:t>
       </w:r>
     </w:p>
     <w:p>
@@ -1221,7 +1373,23 @@
         <w:pStyle w:val="BodyText"/>
       </w:pPr>
       <w:r>
-        <w:t>Together, these advancements in edge, cloud, and ML-based resource management provide the conceptual and technical underpinnings for ComFaaS’s latest iteration. In the following sections, we present the architectural improvements made to ComFaaS, outline the new automated scheduling algorithm in detail, and evaluate its effectiveness under diverse test scenarios.</w:t>
+        <w:t xml:space="preserve">Together, these advancements in edge, cloud, and ML-based resource management provide the conceptual and technical underpinnings for </w:t>
+      </w:r>
+      <w:proofErr w:type="spellStart"/>
+      <w:r>
+        <w:t>ComFaaS’s</w:t>
+      </w:r>
+      <w:proofErr w:type="spellEnd"/>
+      <w:r>
+        <w:t xml:space="preserve"> latest iteration. In the following sections, we present the architectural improvements made to </w:t>
+      </w:r>
+      <w:proofErr w:type="spellStart"/>
+      <w:r>
+        <w:t>ComFaaS</w:t>
+      </w:r>
+      <w:proofErr w:type="spellEnd"/>
+      <w:r>
+        <w:t>, outline the new automated scheduling algorithm in detail, and evaluate its effectiveness under diverse test scenarios.</w:t>
       </w:r>
     </w:p>
     <w:p>
@@ -1237,7 +1405,15 @@
         <w:pStyle w:val="BodyText"/>
       </w:pPr>
       <w:r>
-        <w:t>In this section, we describe the latest improvements made to ComFaaS, focusing on its reorganized directory structure, streamlined setup scripts, enhanced logging capabilities, a newly introduced web-based GUI, and performance-oriented modifications. These enhancements aim to create a more robust and easily maintainable system capable of managing larger workloads across both cloud and edge infrastructures.</w:t>
+        <w:t xml:space="preserve">In this section, we describe the latest improvements made to </w:t>
+      </w:r>
+      <w:proofErr w:type="spellStart"/>
+      <w:r>
+        <w:t>ComFaaS</w:t>
+      </w:r>
+      <w:proofErr w:type="spellEnd"/>
+      <w:r>
+        <w:t>, focusing on its reorganized directory structure, streamlined setup scripts, enhanced logging capabilities, a newly introduced web-based GUI, and performance-oriented modifications. These enhancements aim to create a more robust and easily maintainable system capable of managing larger workloads across both cloud and edge infrastructures.</w:t>
       </w:r>
     </w:p>
     <w:p>
@@ -1306,10 +1482,7 @@
         <w:ind w:left="576" w:hanging="288"/>
       </w:pPr>
       <w:r>
-        <w:t>backend</w:t>
-      </w:r>
-      <w:r>
-        <w:t>/ – Houses the core Java classes for communication, API handling, and scheduling logic.</w:t>
+        <w:t>backend/ – Houses the core Java classes for communication, API handling, and scheduling logic.</w:t>
       </w:r>
     </w:p>
     <w:p>
@@ -1351,10 +1524,7 @@
         <w:ind w:left="576" w:hanging="288"/>
       </w:pPr>
       <w:r>
-        <w:t>frontend</w:t>
-      </w:r>
-      <w:r>
-        <w:t>/ – Contains all frontend and backend files related to the new web-based Graphical User Interface.</w:t>
+        <w:t>frontend/ – Contains all frontend and backend files related to the new web-based Graphical User Interface.</w:t>
       </w:r>
     </w:p>
     <w:p>
@@ -1397,7 +1567,15 @@
         <w:ind w:firstLine="0"/>
       </w:pPr>
       <w:r>
-        <w:t>To address the complexities of setting up ComFaaS on different operating systems, we provide unified scripts for Windows and Linux:</w:t>
+        <w:t xml:space="preserve">To address the complexities of setting up </w:t>
+      </w:r>
+      <w:proofErr w:type="spellStart"/>
+      <w:r>
+        <w:t>ComFaaS</w:t>
+      </w:r>
+      <w:proofErr w:type="spellEnd"/>
+      <w:r>
+        <w:t xml:space="preserve"> on different operating systems, we provide unified scripts for Windows and Linux:</w:t>
       </w:r>
     </w:p>
     <w:p>
@@ -1447,7 +1625,15 @@
         <w:ind w:left="576" w:hanging="288"/>
       </w:pPr>
       <w:r>
-        <w:t>compile.bat / compile.sh – Compiles all core classes and any user-defined FaaS functions.</w:t>
+        <w:t xml:space="preserve">compile.bat / compile.sh – Compiles all core classes and any user-defined </w:t>
+      </w:r>
+      <w:proofErr w:type="spellStart"/>
+      <w:r>
+        <w:t>FaaS</w:t>
+      </w:r>
+      <w:proofErr w:type="spellEnd"/>
+      <w:r>
+        <w:t xml:space="preserve"> functions.</w:t>
       </w:r>
     </w:p>
     <w:p>
@@ -1455,7 +1641,15 @@
         <w:pStyle w:val="BodyText"/>
       </w:pPr>
       <w:r>
-        <w:t>By running these scripts in sequence, users can deploy ComFaaS reliably with minimal manual intervention. This ensures consistency across various environments, reduces the chance of dependency errors, and accelerates the onboarding process for new collaborators.</w:t>
+        <w:t xml:space="preserve">By running these scripts in sequence, users can deploy </w:t>
+      </w:r>
+      <w:proofErr w:type="spellStart"/>
+      <w:r>
+        <w:t>ComFaaS</w:t>
+      </w:r>
+      <w:proofErr w:type="spellEnd"/>
+      <w:r>
+        <w:t xml:space="preserve"> reliably with minimal manual intervention. This ensures consistency across various environments, reduces the chance of dependency errors, and accelerates the onboarding process for new collaborators.</w:t>
       </w:r>
     </w:p>
     <w:p>
@@ -1480,8 +1674,13 @@
         <w:pStyle w:val="BodyText"/>
         <w:ind w:firstLine="0"/>
       </w:pPr>
-      <w:r>
-        <w:t>ComFaaS now employs color-coded console messages (e.g., green for successful events, yellow for warnings, red for errors) to provide immediate visual feedback during operation. In parallel, the system logs execution details to CSV files for structured data analysis. Each log entry records:</w:t>
+      <w:proofErr w:type="spellStart"/>
+      <w:r>
+        <w:t>ComFaaS</w:t>
+      </w:r>
+      <w:proofErr w:type="spellEnd"/>
+      <w:r>
+        <w:t xml:space="preserve"> now employs color-coded console messages (e.g., green for successful events, yellow for warnings, red for errors) to provide immediate visual feedback during operation. In parallel, the system logs execution details to CSV files for structured data analysis. Each log entry records:</w:t>
       </w:r>
     </w:p>
     <w:p>
@@ -1566,7 +1765,15 @@
         <w:ind w:left="288"/>
       </w:pPr>
       <w:r>
-        <w:t>These improvements ensure that ComFaaS produces comprehensive, high-quality datasets, paving the way for iterative optimization.</w:t>
+        <w:t xml:space="preserve">These improvements ensure that </w:t>
+      </w:r>
+      <w:proofErr w:type="spellStart"/>
+      <w:r>
+        <w:t>ComFaaS</w:t>
+      </w:r>
+      <w:proofErr w:type="spellEnd"/>
+      <w:r>
+        <w:t xml:space="preserve"> produces comprehensive, high-quality datasets, paving the way for iterative optimization.</w:t>
       </w:r>
     </w:p>
     <w:p>
@@ -1581,8 +1788,13 @@
       <w:pPr>
         <w:pStyle w:val="BodyText"/>
       </w:pPr>
-      <w:r>
-        <w:t>ComFaaS includes a basic web interface for real-time status checks, although its current capabilities remain limited. Users can:</w:t>
+      <w:proofErr w:type="spellStart"/>
+      <w:r>
+        <w:t>ComFaaS</w:t>
+      </w:r>
+      <w:proofErr w:type="spellEnd"/>
+      <w:r>
+        <w:t xml:space="preserve"> includes a basic web interface for real-time status checks, although its current capabilities remain limited. Users can:</w:t>
       </w:r>
     </w:p>
     <w:p>
@@ -1668,7 +1880,15 @@
         <w:pStyle w:val="BodyText"/>
       </w:pPr>
       <w:r>
-        <w:t>Refactoring efforts targeted file I/O and redundant computations within core scheduling classes. Repetitive tasks, such as downloading the same FaaS binaries multiple times, are now minimized via caching strategies on each node. Early internal tests show:</w:t>
+        <w:t xml:space="preserve">Refactoring efforts targeted file I/O and redundant computations within core scheduling classes. Repetitive tasks, such as downloading the same </w:t>
+      </w:r>
+      <w:proofErr w:type="spellStart"/>
+      <w:r>
+        <w:t>FaaS</w:t>
+      </w:r>
+      <w:proofErr w:type="spellEnd"/>
+      <w:r>
+        <w:t xml:space="preserve"> binaries multiple times, are now minimized via caching strategies on each node. Early internal tests show:</w:t>
       </w:r>
     </w:p>
     <w:p>
@@ -1683,28 +1903,56 @@
         <w:rPr>
           <w:color w:val="FF0000"/>
         </w:rPr>
+        <w:t>10–15%</w:t>
+      </w:r>
+      <w:r>
+        <w:rPr>
+          <w:color w:val="FF0000"/>
+        </w:rPr>
+        <w:t xml:space="preserve"> (test between the old </w:t>
+      </w:r>
+      <w:proofErr w:type="spellStart"/>
+      <w:r>
+        <w:rPr>
+          <w:color w:val="FF0000"/>
+        </w:rPr>
+        <w:t>comfaas</w:t>
+      </w:r>
+      <w:proofErr w:type="spellEnd"/>
+      <w:r>
+        <w:rPr>
+          <w:color w:val="FF0000"/>
+        </w:rPr>
+        <w:t xml:space="preserve"> and the new </w:t>
+      </w:r>
+      <w:proofErr w:type="spellStart"/>
+      <w:r>
+        <w:rPr>
+          <w:color w:val="FF0000"/>
+        </w:rPr>
+        <w:t>comfaas</w:t>
+      </w:r>
+      <w:proofErr w:type="spellEnd"/>
+      <w:r>
+        <w:rPr>
+          <w:color w:val="FF0000"/>
+        </w:rPr>
+        <w:t>)</w:t>
+      </w:r>
+      <w:r>
+        <w:t xml:space="preserve"> faster function startup due to caching and streamlined initialization.</w:t>
+      </w:r>
+    </w:p>
+    <w:p>
+      <w:pPr>
+        <w:pStyle w:val="bulletlist"/>
+        <w:tabs>
+          <w:tab w:val="clear" w:pos="648"/>
+        </w:tabs>
+        <w:ind w:left="576" w:hanging="288"/>
+      </w:pPr>
+      <w:r>
         <w:lastRenderedPageBreak/>
-        <w:t>10–15%</w:t>
-      </w:r>
-      <w:r>
-        <w:rPr>
-          <w:color w:val="FF0000"/>
-        </w:rPr>
-        <w:t xml:space="preserve"> (test between the old comfaas and the new comfaas)</w:t>
-      </w:r>
-      <w:r>
-        <w:t xml:space="preserve"> faster function startup due to caching and streamlined initialization.</w:t>
-      </w:r>
-    </w:p>
-    <w:p>
-      <w:pPr>
-        <w:pStyle w:val="bulletlist"/>
-        <w:tabs>
-          <w:tab w:val="clear" w:pos="648"/>
-        </w:tabs>
-        <w:ind w:left="576" w:hanging="288"/>
-      </w:pPr>
-      <w:r>
         <w:t>Reduced communication overhead by bundling resource checks into single API calls.</w:t>
       </w:r>
     </w:p>
@@ -1737,8 +1985,13 @@
       <w:pPr>
         <w:pStyle w:val="BodyText"/>
       </w:pPr>
-      <w:r>
-        <w:t xml:space="preserve">ComFaaS now supports </w:t>
+      <w:proofErr w:type="spellStart"/>
+      <w:r>
+        <w:t>ComFaaS</w:t>
+      </w:r>
+      <w:proofErr w:type="spellEnd"/>
+      <w:r>
+        <w:t xml:space="preserve"> now supports </w:t>
       </w:r>
       <w:r>
         <w:rPr>
@@ -1747,13 +2000,35 @@
         <w:t>six</w:t>
       </w:r>
       <w:r>
-        <w:t xml:space="preserve"> additional servers in the testing environment, each capable of hosting multiple simultaneous FaaS invocations. </w:t>
+        <w:t xml:space="preserve"> additional servers in the testing environment, each capable of hosting multiple simultaneous </w:t>
+      </w:r>
+      <w:proofErr w:type="spellStart"/>
+      <w:r>
+        <w:t>FaaS</w:t>
+      </w:r>
+      <w:proofErr w:type="spellEnd"/>
+      <w:r>
+        <w:t xml:space="preserve"> invocations. </w:t>
       </w:r>
       <w:r>
         <w:rPr>
           <w:color w:val="FF0000"/>
         </w:rPr>
-        <w:t>We conducted load tests simulating bursty IoT sensor data, large media processing requests, and high-volume concurrency. Results indicate that ComFaaS can handle up to 2,000 function invocations per minute with only minor latency increases (Section V-C details the test setup and results).</w:t>
+        <w:t xml:space="preserve">We conducted load tests simulating bursty IoT sensor data, large media processing requests, and high-volume concurrency. Results indicate that </w:t>
+      </w:r>
+      <w:proofErr w:type="spellStart"/>
+      <w:r>
+        <w:rPr>
+          <w:color w:val="FF0000"/>
+        </w:rPr>
+        <w:t>ComFaaS</w:t>
+      </w:r>
+      <w:proofErr w:type="spellEnd"/>
+      <w:r>
+        <w:rPr>
+          <w:color w:val="FF0000"/>
+        </w:rPr>
+        <w:t xml:space="preserve"> can handle up to 2,000 function invocations per minute with only minor latency increases (Section V-C details the test setup and results).</w:t>
       </w:r>
       <w:r>
         <w:t xml:space="preserve"> This expansion in server capacity provides a broader landscape for validating both performance and fault tolerance under real-world conditions.</w:t>
@@ -1773,7 +2048,23 @@
         <w:pStyle w:val="BodyText"/>
       </w:pPr>
       <w:r>
-        <w:t>A key innovation in this ComFaaS release is the automated scheduling algorithm, which alleviates users from manually deciding whether a function should execute on the cloud or a specific edge node. By dynamically evaluating real-time system metrics, ComFaaS aims to achieve optimal distribution of workloads across heterogeneous environments.</w:t>
+        <w:t xml:space="preserve">A key innovation in this </w:t>
+      </w:r>
+      <w:proofErr w:type="spellStart"/>
+      <w:r>
+        <w:t>ComFaaS</w:t>
+      </w:r>
+      <w:proofErr w:type="spellEnd"/>
+      <w:r>
+        <w:t xml:space="preserve"> release is the automated scheduling algorithm, which alleviates users from manually deciding whether a function should execute on the cloud or a specific edge node. By dynamically evaluating real-time system metrics, </w:t>
+      </w:r>
+      <w:proofErr w:type="spellStart"/>
+      <w:r>
+        <w:t>ComFaaS</w:t>
+      </w:r>
+      <w:proofErr w:type="spellEnd"/>
+      <w:r>
+        <w:t xml:space="preserve"> aims to achieve optimal distribution of workloads across heterogeneous environments.</w:t>
       </w:r>
     </w:p>
     <w:p>
@@ -2159,7 +2450,15 @@
         <w:pStyle w:val="BodyText"/>
       </w:pPr>
       <w:r>
-        <w:t>Beyond the heuristic method, ComFaaS integrates an AI-based inference API that preprocesses each incoming task by predicting priority weights. This API works in tandem with an internal benchmark function—which runs the program once to gather runtime weights—and both sets of weights are combined within the scheduling algorithm to decisively determine the optimal edge node for execution. This API ingests each node’s real-time metrics plus historical job completion data (from the CSV logs) to predict the best placement for incoming jobs. An AI-based scheduler can:</w:t>
+        <w:t xml:space="preserve">Beyond the heuristic method, </w:t>
+      </w:r>
+      <w:proofErr w:type="spellStart"/>
+      <w:r>
+        <w:t>ComFaaS</w:t>
+      </w:r>
+      <w:proofErr w:type="spellEnd"/>
+      <w:r>
+        <w:t xml:space="preserve"> integrates an AI-based inference API that preprocesses each incoming task by predicting priority weights. This API works in tandem with an internal benchmark function—which runs the program once to gather runtime weights—and both sets of weights are combined within the scheduling algorithm to decisively determine the optimal edge node for execution. This API ingests each node’s real-time metrics plus historical job completion data (from the CSV logs) to predict the best placement for incoming jobs. An AI-based scheduler can:</w:t>
       </w:r>
     </w:p>
     <w:p>
@@ -2192,7 +2491,15 @@
         <w:t>5–10%</w:t>
       </w:r>
       <w:r>
-        <w:t xml:space="preserve"> improvements in average job completion times for CPU-intensive tasks. The AI approach is a critical and mandatory component of ComFaaS, ensuring that the API and the benchmark function operate in unison to optimize resource allocation.</w:t>
+        <w:t xml:space="preserve"> improvements in average job completion times for CPU-intensive tasks. The AI approach is a critical and mandatory component of </w:t>
+      </w:r>
+      <w:proofErr w:type="spellStart"/>
+      <w:r>
+        <w:t>ComFaaS</w:t>
+      </w:r>
+      <w:proofErr w:type="spellEnd"/>
+      <w:r>
+        <w:t>, ensuring that the API and the benchmark function operate in unison to optimize resource allocation.</w:t>
       </w:r>
     </w:p>
     <w:p>
@@ -2287,11 +2594,15 @@
         <w:pStyle w:val="BodyText"/>
       </w:pPr>
       <w:r>
-        <w:t xml:space="preserve">We conducted a series of tests to assess how ComFaaS’s new features—including code optimizations, expanded server support, and AI-driven scheduling—impact overall </w:t>
-      </w:r>
-      <w:r>
-        <w:lastRenderedPageBreak/>
-        <w:t>performance. Both synthetic benchmarks and real-world workloads were used to validate the platform’s capabilities.</w:t>
+        <w:t xml:space="preserve">We conducted a series of tests to assess how </w:t>
+      </w:r>
+      <w:proofErr w:type="spellStart"/>
+      <w:r>
+        <w:t>ComFaaS’s</w:t>
+      </w:r>
+      <w:proofErr w:type="spellEnd"/>
+      <w:r>
+        <w:t xml:space="preserve"> new features—including code optimizations, expanded server support, and AI-driven scheduling—impact overall performance. Both synthetic benchmarks and real-world workloads were used to validate the platform’s capabilities.</w:t>
       </w:r>
     </w:p>
     <w:p>
@@ -2328,6 +2639,7 @@
         <w:ind w:left="576" w:hanging="288"/>
       </w:pPr>
       <w:r>
+        <w:lastRenderedPageBreak/>
         <w:t xml:space="preserve">Cloud: </w:t>
       </w:r>
       <w:r>
@@ -2340,10 +2652,7 @@
         <w:t>HPE DL360s</w:t>
       </w:r>
       <w:r>
-        <w:t xml:space="preserve"> </w:t>
-      </w:r>
-      <w:r>
-        <w:t xml:space="preserve">Xeon-s 4108 8 </w:t>
+        <w:t xml:space="preserve"> Xeon-s 4108 8 </w:t>
       </w:r>
       <w:r>
         <w:t>C</w:t>
@@ -2379,13 +2688,29 @@
         <w:ind w:left="576" w:hanging="288"/>
       </w:pPr>
       <w:r>
-        <w:t>Network: Latencies ranged from 15 ms to 1</w:t>
+        <w:t>Network: Latencies ranged from 15 </w:t>
+      </w:r>
+      <w:proofErr w:type="spellStart"/>
+      <w:r>
+        <w:t>ms</w:t>
+      </w:r>
+      <w:proofErr w:type="spellEnd"/>
+      <w:r>
+        <w:t xml:space="preserve"> to 1</w:t>
       </w:r>
       <w:r>
         <w:t>0</w:t>
       </w:r>
       <w:r>
-        <w:t>0 ms, simulating geographically diverse edges.</w:t>
+        <w:t>0 </w:t>
+      </w:r>
+      <w:proofErr w:type="spellStart"/>
+      <w:r>
+        <w:t>ms</w:t>
+      </w:r>
+      <w:proofErr w:type="spellEnd"/>
+      <w:r>
+        <w:t>, simulating geographically diverse edges.</w:t>
       </w:r>
     </w:p>
     <w:p>
@@ -2704,10 +3029,7 @@
               <w:pStyle w:val="tablecopy"/>
             </w:pPr>
             <w:r>
-              <w:t>Manual (User-Selected</w:t>
-            </w:r>
-            <w:r>
-              <w:t>)</w:t>
+              <w:t>Manual (User-Selected)</w:t>
             </w:r>
           </w:p>
         </w:tc>
@@ -2950,13 +3272,7 @@
         <w:rPr>
           <w:color w:val="FF0000"/>
         </w:rPr>
-        <w:t xml:space="preserve">The automated scheduler demonstrated superior load balancing, effectively distributing tasks among underutilized </w:t>
-      </w:r>
-      <w:r>
-        <w:rPr>
-          <w:color w:val="FF0000"/>
-        </w:rPr>
-        <w:t>nodes. During high-load tests, CPU usage remained between 60% and 80% on each edge server, whereas manual selection often led to 100% utilization on one node while others remained idle. This improved distribution correlates with shorter queue times and fewer dropped tasks.</w:t>
+        <w:t>The automated scheduler demonstrated superior load balancing, effectively distributing tasks among underutilized nodes. During high-load tests, CPU usage remained between 60% and 80% on each edge server, whereas manual selection often led to 100% utilization on one node while others remained idle. This improved distribution correlates with shorter queue times and fewer dropped tasks.</w:t>
       </w:r>
     </w:p>
     <w:p>
@@ -2987,7 +3303,21 @@
         <w:rPr>
           <w:color w:val="FF0000"/>
         </w:rPr>
-        <w:t>By localizing frequently reused libraries and caching large data files, ComFaaS reduced function startup times by around 15% (from 2.0 seconds to 1.7 seconds on average). Across a 1,000-invocation run, these incremental improvements aggregated into a significant time saving, illustrating how internal code refactoring can bolster throughput.</w:t>
+        <w:t xml:space="preserve">By localizing frequently reused libraries and caching large data files, </w:t>
+      </w:r>
+      <w:proofErr w:type="spellStart"/>
+      <w:r>
+        <w:rPr>
+          <w:color w:val="FF0000"/>
+        </w:rPr>
+        <w:t>ComFaaS</w:t>
+      </w:r>
+      <w:proofErr w:type="spellEnd"/>
+      <w:r>
+        <w:rPr>
+          <w:color w:val="FF0000"/>
+        </w:rPr>
+        <w:t xml:space="preserve"> reduced function startup times by around 15% (from 2.0 seconds to 1.7 seconds on average). Across a 1,000-invocation run, these incremental improvements aggregated into a significant time saving, illustrating how internal code refactoring can bolster throughput.</w:t>
       </w:r>
     </w:p>
     <w:p>
@@ -3004,13 +3334,7 @@
         <w:ind w:firstLine="0"/>
       </w:pPr>
       <w:r>
-        <w:t>D</w:t>
-      </w:r>
-      <w:r>
-        <w:t>i</w:t>
-      </w:r>
-      <w:r>
-        <w:t>scussion &amp; Future Work</w:t>
+        <w:t>Discussion &amp; Future Work</w:t>
       </w:r>
     </w:p>
     <w:p>
@@ -3026,7 +3350,15 @@
         <w:pStyle w:val="BodyText"/>
       </w:pPr>
       <w:r>
-        <w:t>Our results underscore the tangible benefits of ComFaaS’s latest upgrades:</w:t>
+        <w:t xml:space="preserve">Our results underscore the tangible benefits of </w:t>
+      </w:r>
+      <w:proofErr w:type="spellStart"/>
+      <w:r>
+        <w:t>ComFaaS’s</w:t>
+      </w:r>
+      <w:proofErr w:type="spellEnd"/>
+      <w:r>
+        <w:t xml:space="preserve"> latest upgrades:</w:t>
       </w:r>
     </w:p>
     <w:p>
@@ -3204,15 +3536,7 @@
           <w:i w:val="0"/>
           <w:iCs w:val="0"/>
         </w:rPr>
-        <w:t xml:space="preserve">Feedback Mechanisms: Ongoing, real-time comparisons between predicted vs. actual performance data </w:t>
-      </w:r>
-      <w:r>
-        <w:rPr>
-          <w:i w:val="0"/>
-          <w:iCs w:val="0"/>
-        </w:rPr>
-        <w:lastRenderedPageBreak/>
-        <w:t>could refine scheduling behavior continuously, allowing the system to self-correct in response to fluctuating workloads.</w:t>
+        <w:t>Feedback Mechanisms: Ongoing, real-time comparisons between predicted vs. actual performance data could refine scheduling behavior continuously, allowing the system to self-correct in response to fluctuating workloads.</w:t>
       </w:r>
     </w:p>
     <w:p>
@@ -3229,7 +3553,19 @@
         <w:pStyle w:val="BodyText"/>
       </w:pPr>
       <w:r>
-        <w:t>This paper presents a major update to ComFaaS, a platform bridging cloud and edge computing for serverless Function-as-a-Service applications. By introducing automated resource allocation, restructured directories, unified setup scripts, a web-based GUI, and CSV-based logging, we significantly enhance the system’s usability, scalability, and runtime efficiency. Our experiments validate that not only do these upgrades streamline deployment, but the new AI-driven scheduling approach also outperforms conventional heuristics in certain workload types.</w:t>
+        <w:t xml:space="preserve">This paper presents a major update to </w:t>
+      </w:r>
+      <w:proofErr w:type="spellStart"/>
+      <w:r>
+        <w:t>ComFaaS</w:t>
+      </w:r>
+      <w:proofErr w:type="spellEnd"/>
+      <w:r>
+        <w:t xml:space="preserve">, a platform bridging cloud and edge computing for serverless Function-as-a-Service applications. By introducing automated resource </w:t>
+      </w:r>
+      <w:r>
+        <w:lastRenderedPageBreak/>
+        <w:t>allocation, restructured directories, unified setup scripts, a web-based GUI, and CSV-based logging, we significantly enhance the system’s usability, scalability, and runtime efficiency. Our experiments validate that not only do these upgrades streamline deployment, but the new AI-driven scheduling approach also outperforms conventional heuristics in certain workload types.</w:t>
       </w:r>
     </w:p>
     <w:p>
@@ -3237,7 +3573,23 @@
         <w:pStyle w:val="BodyText"/>
       </w:pPr>
       <w:r>
-        <w:t>Looking ahead, we plan to evolve ComFaaS into a fully self-optimizing framework, incorporating reinforcement learning or continuous ML pipelines. These enhancements promise to make ComFaaS an even more compelling choice for diverse real-time, data-intensive scenarios that demand minimal latency and robust throughput.</w:t>
+        <w:t xml:space="preserve">Looking ahead, we plan to evolve </w:t>
+      </w:r>
+      <w:proofErr w:type="spellStart"/>
+      <w:r>
+        <w:t>ComFaaS</w:t>
+      </w:r>
+      <w:proofErr w:type="spellEnd"/>
+      <w:r>
+        <w:t xml:space="preserve"> into a fully self-optimizing framework, incorporating reinforcement learning or continuous ML pipelines. These enhancements promise to make </w:t>
+      </w:r>
+      <w:proofErr w:type="spellStart"/>
+      <w:r>
+        <w:t>ComFaaS</w:t>
+      </w:r>
+      <w:proofErr w:type="spellEnd"/>
+      <w:r>
+        <w:t xml:space="preserve"> an even more compelling choice for diverse real-time, data-intensive scenarios that demand minimal latency and robust throughput.</w:t>
       </w:r>
     </w:p>
     <w:p/>
@@ -3270,7 +3622,10 @@
         <w:pStyle w:val="references"/>
       </w:pPr>
       <w:r>
-        <w:t>[4] F. Abbas, G. Ahmad, S. Oteafy, and A. Vukovic, “Balancing Local vs. Remote State Allocation for Microservices in the Cloud–Edge Continuum,” IEEE Transactions on Cloud Computing, vol. 9, no. 2, pp. 194–207, 2021.</w:t>
+        <w:t xml:space="preserve">[4] F. Abbas, G. Ahmad, S. Oteafy, and A. Vukovic, “Balancing Local vs. Remote State Allocation for Microservices in the Cloud–Edge </w:t>
+      </w:r>
+      <w:r>
+        <w:t>Continuum,” IEEE Transactions on Cloud Computing, vol. 9, no. 2, pp. 194–207, 2021.</w:t>
       </w:r>
     </w:p>
     <w:p>
@@ -3443,13 +3798,6 @@
         <w:szCs w:val="16"/>
       </w:rPr>
     </w:pPr>
-    <w:r>
-      <w:rPr>
-        <w:sz w:val="16"/>
-        <w:szCs w:val="16"/>
-      </w:rPr>
-      <w:t>XXX-X-XXXX-XXXX-X/XX/$XX.00 ©20XX IEEE</w:t>
-    </w:r>
   </w:p>
 </w:ftr>
 </file>

</xml_diff>